<commit_message>
added design patterns with prints
</commit_message>
<xml_diff>
--- a/Project/Phase 1/Sprint1/Joao_4/patterns_Joao.docx
+++ b/Project/Phase 1/Sprint1/Joao_4/patterns_Joao.docx
@@ -2,6 +2,815 @@
 <file path=word/document.xml><?xml version="1.0" encoding="utf-8"?>
 <w:document xmlns:wpc="http://schemas.microsoft.com/office/word/2010/wordprocessingCanvas" xmlns:cx="http://schemas.microsoft.com/office/drawing/2014/chartex" xmlns:cx1="http://schemas.microsoft.com/office/drawing/2015/9/8/chartex" xmlns:cx2="http://schemas.microsoft.com/office/drawing/2015/10/21/chartex" xmlns:cx3="http://schemas.microsoft.com/office/drawing/2016/5/9/chartex" xmlns:cx4="http://schemas.microsoft.com/office/drawing/2016/5/10/chartex" xmlns:cx5="http://schemas.microsoft.com/office/drawing/2016/5/11/chartex" xmlns:cx6="http://schemas.microsoft.com/office/drawing/2016/5/12/chartex" xmlns:cx7="http://schemas.microsoft.com/office/drawing/2016/5/13/chartex" xmlns:cx8="http://schemas.microsoft.com/office/drawing/2016/5/14/chartex" xmlns:mc="http://schemas.openxmlformats.org/markup-compatibility/2006" xmlns:aink="http://schemas.microsoft.com/office/drawing/2016/ink" xmlns:am3d="http://schemas.microsoft.com/office/drawing/2017/model3d" xmlns:o="urn:schemas-microsoft-com:office:office" xmlns:oel="http://schemas.microsoft.com/office/2019/extlst" xmlns:r="http://schemas.openxmlformats.org/officeDocument/2006/relationships" xmlns:m="http://schemas.openxmlformats.org/officeDocument/2006/math" xmlns:v="urn:schemas-microsoft-com:vml" xmlns:wp14="http://schemas.microsoft.com/office/word/2010/wordprocessingDrawing" xmlns:wp="http://schemas.openxmlformats.org/drawingml/2006/wordprocessingDrawing" xmlns:w10="urn:schemas-microsoft-com:office:word" xmlns:w="http://schemas.openxmlformats.org/wordprocessingml/2006/main" xmlns:w14="http://schemas.microsoft.com/office/word/2010/wordml" xmlns:w15="http://schemas.microsoft.com/office/word/2012/wordml" xmlns:w16cex="http://schemas.microsoft.com/office/word/2018/wordml/cex" xmlns:w16cid="http://schemas.microsoft.com/office/word/2016/wordml/cid" xmlns:w16="http://schemas.microsoft.com/office/word/2018/wordml" xmlns:w16sdtdh="http://schemas.microsoft.com/office/word/2020/wordml/sdtdatahash" xmlns:w16se="http://schemas.microsoft.com/office/word/2015/wordml/symex" xmlns:wpg="http://schemas.microsoft.com/office/word/2010/wordprocessingGroup" xmlns:wpi="http://schemas.microsoft.com/office/word/2010/wordprocessingInk" xmlns:wne="http://schemas.microsoft.com/office/word/2006/wordml" xmlns:wps="http://schemas.microsoft.com/office/word/2010/wordprocessingShape" mc:Ignorable="w14 w15 w16se w16cid w16 w16cex w16sdtdh wp14">
   <w:body>
+    <w:p>
+      <w:pPr>
+        <w:spacing w:after="0" w:line="240" w:lineRule="auto"/>
+        <w:rPr>
+          <w:rFonts w:ascii="Arial" w:eastAsia="Times New Roman" w:hAnsi="Arial" w:cs="Arial"/>
+          <w:b/>
+          <w:bCs/>
+          <w:color w:val="000000"/>
+          <w:kern w:val="0"/>
+          <w:sz w:val="24"/>
+          <w:szCs w:val="24"/>
+          <w:shd w:val="clear" w:color="auto" w:fill="FFFFFF"/>
+          <w:lang w:eastAsia="pt-PT"/>
+          <w14:ligatures w14:val="none"/>
+        </w:rPr>
+      </w:pPr>
+      <w:r>
+        <w:rPr>
+          <w:rFonts w:ascii="Arial" w:eastAsia="Times New Roman" w:hAnsi="Arial" w:cs="Arial"/>
+          <w:b/>
+          <w:bCs/>
+          <w:color w:val="000000"/>
+          <w:kern w:val="0"/>
+          <w:sz w:val="24"/>
+          <w:szCs w:val="24"/>
+          <w:shd w:val="clear" w:color="auto" w:fill="FFFFFF"/>
+          <w:lang w:eastAsia="pt-PT"/>
+          <w14:ligatures w14:val="none"/>
+        </w:rPr>
+        <w:t>Memento Pattern</w:t>
+      </w:r>
+    </w:p>
+    <w:p>
+      <w:pPr>
+        <w:spacing w:after="0" w:line="240" w:lineRule="auto"/>
+        <w:rPr>
+          <w:rFonts w:ascii="Arial" w:eastAsia="Times New Roman" w:hAnsi="Arial" w:cs="Arial"/>
+          <w:b/>
+          <w:bCs/>
+          <w:kern w:val="0"/>
+          <w:sz w:val="32"/>
+          <w:szCs w:val="32"/>
+          <w:lang w:eastAsia="pt-PT"/>
+          <w14:ligatures w14:val="none"/>
+        </w:rPr>
+      </w:pPr>
+    </w:p>
+    <w:p>
+      <w:pPr>
+        <w:spacing w:after="240" w:line="240" w:lineRule="auto"/>
+        <w:rPr>
+          <w:rFonts w:ascii="Arial" w:eastAsia="Times New Roman" w:hAnsi="Arial" w:cs="Arial"/>
+          <w:color w:val="000000"/>
+          <w:kern w:val="0"/>
+          <w:sz w:val="21"/>
+          <w:szCs w:val="21"/>
+          <w:shd w:val="clear" w:color="auto" w:fill="FFFFFF"/>
+          <w:lang w:eastAsia="pt-PT"/>
+          <w14:ligatures w14:val="none"/>
+        </w:rPr>
+      </w:pPr>
+      <w:r>
+        <w:rPr>
+          <w:rFonts w:ascii="Arial" w:eastAsia="Times New Roman" w:hAnsi="Arial" w:cs="Arial"/>
+          <w:color w:val="000000"/>
+          <w:kern w:val="0"/>
+          <w:sz w:val="21"/>
+          <w:szCs w:val="21"/>
+          <w:shd w:val="clear" w:color="auto" w:fill="FFFFFF"/>
+          <w:lang w:eastAsia="pt-PT"/>
+          <w14:ligatures w14:val="none"/>
+        </w:rPr>
+        <w:t>ganttproject/src/main/java/net/sourceforge/ganttproject/undo/UndoableEditImpl.java</w:t>
+      </w:r>
+    </w:p>
+    <w:p>
+      <w:pPr>
+        <w:spacing w:after="240" w:line="240" w:lineRule="auto"/>
+        <w:rPr>
+          <w:rFonts w:ascii="Arial" w:eastAsia="Times New Roman" w:hAnsi="Arial" w:cs="Arial"/>
+          <w:color w:val="000000"/>
+          <w:kern w:val="0"/>
+          <w:sz w:val="21"/>
+          <w:szCs w:val="21"/>
+          <w:shd w:val="clear" w:color="auto" w:fill="FFFFFF"/>
+          <w:lang w:eastAsia="pt-PT"/>
+          <w14:ligatures w14:val="none"/>
+        </w:rPr>
+      </w:pPr>
+      <w:r>
+        <w:rPr>
+          <w:rFonts w:ascii="Arial" w:eastAsia="Times New Roman" w:hAnsi="Arial" w:cs="Arial"/>
+          <w:color w:val="000000"/>
+          <w:kern w:val="0"/>
+          <w:sz w:val="21"/>
+          <w:szCs w:val="21"/>
+          <w:shd w:val="clear" w:color="auto" w:fill="FFFFFF"/>
+          <w:lang w:eastAsia="pt-PT"/>
+          <w14:ligatures w14:val="none"/>
+        </w:rPr>
+        <w:drawing>
+          <wp:inline distT="0" distB="0" distL="0" distR="0" wp14:anchorId="7834A837" wp14:editId="172641B1">
+            <wp:extent cx="3791479" cy="762106"/>
+            <wp:effectExtent l="0" t="0" r="0" b="0"/>
+            <wp:docPr id="1" name="Picture 1" descr="Text&#10;&#10;Description automatically generated"/>
+            <wp:cNvGraphicFramePr>
+              <a:graphicFrameLocks xmlns:a="http://schemas.openxmlformats.org/drawingml/2006/main" noChangeAspect="1"/>
+            </wp:cNvGraphicFramePr>
+            <a:graphic xmlns:a="http://schemas.openxmlformats.org/drawingml/2006/main">
+              <a:graphicData uri="http://schemas.openxmlformats.org/drawingml/2006/picture">
+                <pic:pic xmlns:pic="http://schemas.openxmlformats.org/drawingml/2006/picture">
+                  <pic:nvPicPr>
+                    <pic:cNvPr id="1" name="Picture 1" descr="Text&#10;&#10;Description automatically generated"/>
+                    <pic:cNvPicPr/>
+                  </pic:nvPicPr>
+                  <pic:blipFill>
+                    <a:blip r:embed="rId4"/>
+                    <a:stretch>
+                      <a:fillRect/>
+                    </a:stretch>
+                  </pic:blipFill>
+                  <pic:spPr>
+                    <a:xfrm>
+                      <a:off x="0" y="0"/>
+                      <a:ext cx="3791479" cy="762106"/>
+                    </a:xfrm>
+                    <a:prstGeom prst="rect">
+                      <a:avLst/>
+                    </a:prstGeom>
+                  </pic:spPr>
+                </pic:pic>
+              </a:graphicData>
+            </a:graphic>
+          </wp:inline>
+        </w:drawing>
+      </w:r>
+    </w:p>
+    <w:p>
+      <w:pPr>
+        <w:spacing w:after="240" w:line="240" w:lineRule="auto"/>
+        <w:rPr>
+          <w:rFonts w:ascii="Arial" w:eastAsia="Times New Roman" w:hAnsi="Arial" w:cs="Arial"/>
+          <w:color w:val="000000"/>
+          <w:kern w:val="0"/>
+          <w:sz w:val="21"/>
+          <w:szCs w:val="21"/>
+          <w:shd w:val="clear" w:color="auto" w:fill="FFFFFF"/>
+          <w:lang w:eastAsia="pt-PT"/>
+          <w14:ligatures w14:val="none"/>
+        </w:rPr>
+      </w:pPr>
+      <w:r>
+        <w:rPr>
+          <w:rFonts w:ascii="Arial" w:eastAsia="Times New Roman" w:hAnsi="Arial" w:cs="Arial"/>
+          <w:color w:val="000000"/>
+          <w:kern w:val="0"/>
+          <w:sz w:val="21"/>
+          <w:szCs w:val="21"/>
+          <w:shd w:val="clear" w:color="auto" w:fill="FFFFFF"/>
+          <w:lang w:eastAsia="pt-PT"/>
+          <w14:ligatures w14:val="none"/>
+        </w:rPr>
+        <w:drawing>
+          <wp:inline distT="0" distB="0" distL="0" distR="0" wp14:anchorId="1FFEC8D3" wp14:editId="0C6B1422">
+            <wp:extent cx="4143953" cy="3867690"/>
+            <wp:effectExtent l="0" t="0" r="0" b="0"/>
+            <wp:docPr id="2" name="Picture 2" descr="Text&#10;&#10;Description automatically generated"/>
+            <wp:cNvGraphicFramePr>
+              <a:graphicFrameLocks xmlns:a="http://schemas.openxmlformats.org/drawingml/2006/main" noChangeAspect="1"/>
+            </wp:cNvGraphicFramePr>
+            <a:graphic xmlns:a="http://schemas.openxmlformats.org/drawingml/2006/main">
+              <a:graphicData uri="http://schemas.openxmlformats.org/drawingml/2006/picture">
+                <pic:pic xmlns:pic="http://schemas.openxmlformats.org/drawingml/2006/picture">
+                  <pic:nvPicPr>
+                    <pic:cNvPr id="2" name="Picture 2" descr="Text&#10;&#10;Description automatically generated"/>
+                    <pic:cNvPicPr/>
+                  </pic:nvPicPr>
+                  <pic:blipFill>
+                    <a:blip r:embed="rId5"/>
+                    <a:stretch>
+                      <a:fillRect/>
+                    </a:stretch>
+                  </pic:blipFill>
+                  <pic:spPr>
+                    <a:xfrm>
+                      <a:off x="0" y="0"/>
+                      <a:ext cx="4143953" cy="3867690"/>
+                    </a:xfrm>
+                    <a:prstGeom prst="rect">
+                      <a:avLst/>
+                    </a:prstGeom>
+                  </pic:spPr>
+                </pic:pic>
+              </a:graphicData>
+            </a:graphic>
+          </wp:inline>
+        </w:drawing>
+      </w:r>
+    </w:p>
+    <w:p>
+      <w:pPr>
+        <w:spacing w:after="240" w:line="240" w:lineRule="auto"/>
+        <w:rPr>
+          <w:rFonts w:ascii="Arial" w:eastAsia="Times New Roman" w:hAnsi="Arial" w:cs="Arial"/>
+          <w:color w:val="000000"/>
+          <w:kern w:val="0"/>
+          <w:sz w:val="21"/>
+          <w:szCs w:val="21"/>
+          <w:shd w:val="clear" w:color="auto" w:fill="FFFFFF"/>
+          <w:lang w:eastAsia="pt-PT"/>
+          <w14:ligatures w14:val="none"/>
+        </w:rPr>
+      </w:pPr>
+      <w:r>
+        <w:rPr>
+          <w:rFonts w:ascii="Arial" w:eastAsia="Times New Roman" w:hAnsi="Arial" w:cs="Arial"/>
+          <w:color w:val="000000"/>
+          <w:kern w:val="0"/>
+          <w:sz w:val="21"/>
+          <w:szCs w:val="21"/>
+          <w:shd w:val="clear" w:color="auto" w:fill="FFFFFF"/>
+          <w:lang w:eastAsia="pt-PT"/>
+          <w14:ligatures w14:val="none"/>
+        </w:rPr>
+        <w:t>Guarda um objeto com o estado anterior do documento, tendo um metodo undo() que restaura o documento ao seu estado anterior.</w:t>
+      </w:r>
+    </w:p>
+    <w:p>
+      <w:pPr>
+        <w:rPr>
+          <w:rFonts w:ascii="Arial" w:eastAsia="Times New Roman" w:hAnsi="Arial" w:cs="Arial"/>
+          <w:kern w:val="0"/>
+          <w:sz w:val="24"/>
+          <w:szCs w:val="24"/>
+          <w:lang w:eastAsia="pt-PT"/>
+          <w14:ligatures w14:val="none"/>
+        </w:rPr>
+      </w:pPr>
+      <w:r>
+        <w:rPr>
+          <w:rFonts w:ascii="Arial" w:eastAsia="Times New Roman" w:hAnsi="Arial" w:cs="Arial"/>
+          <w:kern w:val="0"/>
+          <w:sz w:val="24"/>
+          <w:szCs w:val="24"/>
+          <w:lang w:eastAsia="pt-PT"/>
+          <w14:ligatures w14:val="none"/>
+        </w:rPr>
+        <w:br w:type="page"/>
+      </w:r>
+    </w:p>
+    <w:p>
+      <w:pPr>
+        <w:spacing w:after="0" w:line="240" w:lineRule="auto"/>
+        <w:rPr>
+          <w:rFonts w:ascii="Arial" w:eastAsia="Times New Roman" w:hAnsi="Arial" w:cs="Arial"/>
+          <w:b/>
+          <w:bCs/>
+          <w:color w:val="000000"/>
+          <w:kern w:val="0"/>
+          <w:sz w:val="24"/>
+          <w:szCs w:val="24"/>
+          <w:shd w:val="clear" w:color="auto" w:fill="FFFFFF"/>
+          <w:lang w:eastAsia="pt-PT"/>
+          <w14:ligatures w14:val="none"/>
+        </w:rPr>
+      </w:pPr>
+      <w:r>
+        <w:rPr>
+          <w:rFonts w:ascii="Arial" w:eastAsia="Times New Roman" w:hAnsi="Arial" w:cs="Arial"/>
+          <w:b/>
+          <w:bCs/>
+          <w:color w:val="000000"/>
+          <w:kern w:val="0"/>
+          <w:sz w:val="24"/>
+          <w:szCs w:val="24"/>
+          <w:shd w:val="clear" w:color="auto" w:fill="FFFFFF"/>
+          <w:lang w:eastAsia="pt-PT"/>
+          <w14:ligatures w14:val="none"/>
+        </w:rPr>
+        <w:lastRenderedPageBreak/>
+        <w:t>Behavioural Pattern (Template Method)</w:t>
+      </w:r>
+    </w:p>
+    <w:p>
+      <w:pPr>
+        <w:spacing w:after="0" w:line="240" w:lineRule="auto"/>
+        <w:rPr>
+          <w:rFonts w:ascii="Arial" w:eastAsia="Times New Roman" w:hAnsi="Arial" w:cs="Arial"/>
+          <w:b/>
+          <w:bCs/>
+          <w:kern w:val="0"/>
+          <w:sz w:val="32"/>
+          <w:szCs w:val="32"/>
+          <w:lang w:eastAsia="pt-PT"/>
+          <w14:ligatures w14:val="none"/>
+        </w:rPr>
+      </w:pPr>
+    </w:p>
+    <w:p>
+      <w:pPr>
+        <w:spacing w:after="0" w:line="240" w:lineRule="auto"/>
+        <w:rPr>
+          <w:rFonts w:ascii="Arial" w:eastAsia="Times New Roman" w:hAnsi="Arial" w:cs="Arial"/>
+          <w:color w:val="000000"/>
+          <w:kern w:val="0"/>
+          <w:sz w:val="21"/>
+          <w:szCs w:val="21"/>
+          <w:shd w:val="clear" w:color="auto" w:fill="FFFFFF"/>
+          <w:lang w:eastAsia="pt-PT"/>
+          <w14:ligatures w14:val="none"/>
+        </w:rPr>
+      </w:pPr>
+      <w:r>
+        <w:rPr>
+          <w:rFonts w:ascii="Arial" w:eastAsia="Times New Roman" w:hAnsi="Arial" w:cs="Arial"/>
+          <w:color w:val="000000"/>
+          <w:kern w:val="0"/>
+          <w:sz w:val="21"/>
+          <w:szCs w:val="21"/>
+          <w:shd w:val="clear" w:color="auto" w:fill="FFFFFF"/>
+          <w:lang w:eastAsia="pt-PT"/>
+          <w14:ligatures w14:val="none"/>
+        </w:rPr>
+        <w:t>ganttproject/src/main/java/net/sourceforge/ganttproject/gui/options/OptionPageProviderBase.java</w:t>
+      </w:r>
+    </w:p>
+    <w:p>
+      <w:pPr>
+        <w:spacing w:after="0" w:line="240" w:lineRule="auto"/>
+        <w:rPr>
+          <w:rFonts w:ascii="Arial" w:eastAsia="Times New Roman" w:hAnsi="Arial" w:cs="Arial"/>
+          <w:color w:val="000000"/>
+          <w:kern w:val="0"/>
+          <w:sz w:val="21"/>
+          <w:szCs w:val="21"/>
+          <w:shd w:val="clear" w:color="auto" w:fill="FFFFFF"/>
+          <w:lang w:eastAsia="pt-PT"/>
+          <w14:ligatures w14:val="none"/>
+        </w:rPr>
+      </w:pPr>
+      <w:r>
+        <w:rPr>
+          <w:rFonts w:ascii="Arial" w:eastAsia="Times New Roman" w:hAnsi="Arial" w:cs="Arial"/>
+          <w:color w:val="000000"/>
+          <w:kern w:val="0"/>
+          <w:sz w:val="21"/>
+          <w:szCs w:val="21"/>
+          <w:shd w:val="clear" w:color="auto" w:fill="FFFFFF"/>
+          <w:lang w:eastAsia="pt-PT"/>
+          <w14:ligatures w14:val="none"/>
+        </w:rPr>
+        <w:drawing>
+          <wp:inline distT="0" distB="0" distL="0" distR="0" wp14:anchorId="2A771546" wp14:editId="49B89ADD">
+            <wp:extent cx="5400040" cy="833755"/>
+            <wp:effectExtent l="0" t="0" r="0" b="4445"/>
+            <wp:docPr id="3" name="Picture 3" descr="Text&#10;&#10;Description automatically generated"/>
+            <wp:cNvGraphicFramePr>
+              <a:graphicFrameLocks xmlns:a="http://schemas.openxmlformats.org/drawingml/2006/main" noChangeAspect="1"/>
+            </wp:cNvGraphicFramePr>
+            <a:graphic xmlns:a="http://schemas.openxmlformats.org/drawingml/2006/main">
+              <a:graphicData uri="http://schemas.openxmlformats.org/drawingml/2006/picture">
+                <pic:pic xmlns:pic="http://schemas.openxmlformats.org/drawingml/2006/picture">
+                  <pic:nvPicPr>
+                    <pic:cNvPr id="3" name="Picture 3" descr="Text&#10;&#10;Description automatically generated"/>
+                    <pic:cNvPicPr/>
+                  </pic:nvPicPr>
+                  <pic:blipFill>
+                    <a:blip r:embed="rId6"/>
+                    <a:stretch>
+                      <a:fillRect/>
+                    </a:stretch>
+                  </pic:blipFill>
+                  <pic:spPr>
+                    <a:xfrm>
+                      <a:off x="0" y="0"/>
+                      <a:ext cx="5400040" cy="833755"/>
+                    </a:xfrm>
+                    <a:prstGeom prst="rect">
+                      <a:avLst/>
+                    </a:prstGeom>
+                  </pic:spPr>
+                </pic:pic>
+              </a:graphicData>
+            </a:graphic>
+          </wp:inline>
+        </w:drawing>
+      </w:r>
+    </w:p>
+    <w:p>
+      <w:pPr>
+        <w:spacing w:after="0" w:line="240" w:lineRule="auto"/>
+        <w:rPr>
+          <w:rFonts w:ascii="Arial" w:eastAsia="Times New Roman" w:hAnsi="Arial" w:cs="Arial"/>
+          <w:color w:val="000000"/>
+          <w:kern w:val="0"/>
+          <w:sz w:val="21"/>
+          <w:szCs w:val="21"/>
+          <w:shd w:val="clear" w:color="auto" w:fill="FFFFFF"/>
+          <w:lang w:eastAsia="pt-PT"/>
+          <w14:ligatures w14:val="none"/>
+        </w:rPr>
+      </w:pPr>
+      <w:r>
+        <w:rPr>
+          <w:rFonts w:ascii="Arial" w:eastAsia="Times New Roman" w:hAnsi="Arial" w:cs="Arial"/>
+          <w:color w:val="000000"/>
+          <w:kern w:val="0"/>
+          <w:sz w:val="21"/>
+          <w:szCs w:val="21"/>
+          <w:shd w:val="clear" w:color="auto" w:fill="FFFFFF"/>
+          <w:lang w:eastAsia="pt-PT"/>
+          <w14:ligatures w14:val="none"/>
+        </w:rPr>
+        <w:drawing>
+          <wp:inline distT="0" distB="0" distL="0" distR="0" wp14:anchorId="4E9F1F4B" wp14:editId="49806BB1">
+            <wp:extent cx="4534533" cy="1952898"/>
+            <wp:effectExtent l="0" t="0" r="0" b="9525"/>
+            <wp:docPr id="4" name="Picture 4" descr="Text&#10;&#10;Description automatically generated"/>
+            <wp:cNvGraphicFramePr>
+              <a:graphicFrameLocks xmlns:a="http://schemas.openxmlformats.org/drawingml/2006/main" noChangeAspect="1"/>
+            </wp:cNvGraphicFramePr>
+            <a:graphic xmlns:a="http://schemas.openxmlformats.org/drawingml/2006/main">
+              <a:graphicData uri="http://schemas.openxmlformats.org/drawingml/2006/picture">
+                <pic:pic xmlns:pic="http://schemas.openxmlformats.org/drawingml/2006/picture">
+                  <pic:nvPicPr>
+                    <pic:cNvPr id="4" name="Picture 4" descr="Text&#10;&#10;Description automatically generated"/>
+                    <pic:cNvPicPr/>
+                  </pic:nvPicPr>
+                  <pic:blipFill>
+                    <a:blip r:embed="rId7"/>
+                    <a:stretch>
+                      <a:fillRect/>
+                    </a:stretch>
+                  </pic:blipFill>
+                  <pic:spPr>
+                    <a:xfrm>
+                      <a:off x="0" y="0"/>
+                      <a:ext cx="4534533" cy="1952898"/>
+                    </a:xfrm>
+                    <a:prstGeom prst="rect">
+                      <a:avLst/>
+                    </a:prstGeom>
+                  </pic:spPr>
+                </pic:pic>
+              </a:graphicData>
+            </a:graphic>
+          </wp:inline>
+        </w:drawing>
+      </w:r>
+    </w:p>
+    <w:p>
+      <w:pPr>
+        <w:spacing w:after="0" w:line="240" w:lineRule="auto"/>
+        <w:rPr>
+          <w:rFonts w:ascii="Arial" w:eastAsia="Times New Roman" w:hAnsi="Arial" w:cs="Arial"/>
+          <w:color w:val="000000"/>
+          <w:kern w:val="0"/>
+          <w:sz w:val="21"/>
+          <w:szCs w:val="21"/>
+          <w:shd w:val="clear" w:color="auto" w:fill="FFFFFF"/>
+          <w:lang w:eastAsia="pt-PT"/>
+          <w14:ligatures w14:val="none"/>
+        </w:rPr>
+      </w:pPr>
+    </w:p>
+    <w:p>
+      <w:pPr>
+        <w:spacing w:after="0" w:line="240" w:lineRule="auto"/>
+        <w:rPr>
+          <w:rFonts w:ascii="Arial" w:eastAsia="Times New Roman" w:hAnsi="Arial" w:cs="Arial"/>
+          <w:kern w:val="0"/>
+          <w:sz w:val="24"/>
+          <w:szCs w:val="24"/>
+          <w:lang w:eastAsia="pt-PT"/>
+          <w14:ligatures w14:val="none"/>
+        </w:rPr>
+      </w:pPr>
+      <w:r>
+        <w:rPr>
+          <w:rFonts w:ascii="Arial" w:eastAsia="Times New Roman" w:hAnsi="Arial" w:cs="Arial"/>
+          <w:color w:val="000000"/>
+          <w:kern w:val="0"/>
+          <w:sz w:val="21"/>
+          <w:szCs w:val="21"/>
+          <w:shd w:val="clear" w:color="auto" w:fill="FFFFFF"/>
+          <w:lang w:eastAsia="pt-PT"/>
+          <w14:ligatures w14:val="none"/>
+        </w:rPr>
+        <w:t>C</w:t>
+      </w:r>
+      <w:r>
+        <w:rPr>
+          <w:rFonts w:ascii="Arial" w:eastAsia="Times New Roman" w:hAnsi="Arial" w:cs="Arial"/>
+          <w:color w:val="000000"/>
+          <w:kern w:val="0"/>
+          <w:sz w:val="21"/>
+          <w:szCs w:val="21"/>
+          <w:shd w:val="clear" w:color="auto" w:fill="FFFFFF"/>
+          <w:lang w:eastAsia="pt-PT"/>
+          <w14:ligatures w14:val="none"/>
+        </w:rPr>
+        <w:t>lasse abstrata que é estendida por 11 classes.</w:t>
+      </w:r>
+    </w:p>
+    <w:p>
+      <w:pPr>
+        <w:spacing w:after="0" w:line="240" w:lineRule="auto"/>
+        <w:rPr>
+          <w:rFonts w:ascii="Arial" w:eastAsia="Times New Roman" w:hAnsi="Arial" w:cs="Arial"/>
+          <w:kern w:val="0"/>
+          <w:sz w:val="24"/>
+          <w:szCs w:val="24"/>
+          <w:lang w:eastAsia="pt-PT"/>
+          <w14:ligatures w14:val="none"/>
+        </w:rPr>
+      </w:pPr>
+      <w:r>
+        <w:rPr>
+          <w:rFonts w:ascii="Arial" w:eastAsia="Times New Roman" w:hAnsi="Arial" w:cs="Arial"/>
+          <w:color w:val="000000"/>
+          <w:kern w:val="0"/>
+          <w:sz w:val="21"/>
+          <w:szCs w:val="21"/>
+          <w:shd w:val="clear" w:color="auto" w:fill="FFFFFF"/>
+          <w:lang w:eastAsia="pt-PT"/>
+          <w14:ligatures w14:val="none"/>
+        </w:rPr>
+        <w:t>9 das classes reescrevem os métodos hasCustomComponent() e buildPageComponent()</w:t>
+      </w:r>
+    </w:p>
+    <w:p>
+      <w:pPr>
+        <w:spacing w:after="240" w:line="240" w:lineRule="auto"/>
+        <w:rPr>
+          <w:rFonts w:ascii="Arial" w:eastAsia="Times New Roman" w:hAnsi="Arial" w:cs="Arial"/>
+          <w:kern w:val="0"/>
+          <w:sz w:val="24"/>
+          <w:szCs w:val="24"/>
+          <w:lang w:eastAsia="pt-PT"/>
+          <w14:ligatures w14:val="none"/>
+        </w:rPr>
+      </w:pPr>
+    </w:p>
+    <w:p>
+      <w:pPr>
+        <w:spacing w:after="0" w:line="240" w:lineRule="auto"/>
+        <w:rPr>
+          <w:rFonts w:ascii="Arial" w:eastAsia="Times New Roman" w:hAnsi="Arial" w:cs="Arial"/>
+          <w:b/>
+          <w:bCs/>
+          <w:color w:val="000000"/>
+          <w:kern w:val="0"/>
+          <w:sz w:val="24"/>
+          <w:szCs w:val="24"/>
+          <w:shd w:val="clear" w:color="auto" w:fill="FFFFFF"/>
+          <w:lang w:eastAsia="pt-PT"/>
+          <w14:ligatures w14:val="none"/>
+        </w:rPr>
+      </w:pPr>
+      <w:r>
+        <w:rPr>
+          <w:rFonts w:ascii="Arial" w:eastAsia="Times New Roman" w:hAnsi="Arial" w:cs="Arial"/>
+          <w:b/>
+          <w:bCs/>
+          <w:color w:val="000000"/>
+          <w:kern w:val="0"/>
+          <w:sz w:val="24"/>
+          <w:szCs w:val="24"/>
+          <w:shd w:val="clear" w:color="auto" w:fill="FFFFFF"/>
+          <w:lang w:eastAsia="pt-PT"/>
+          <w14:ligatures w14:val="none"/>
+        </w:rPr>
+        <w:t>Behavioural Pattern (Singleton pattern)</w:t>
+      </w:r>
+    </w:p>
+    <w:p>
+      <w:pPr>
+        <w:spacing w:after="0" w:line="240" w:lineRule="auto"/>
+        <w:rPr>
+          <w:rFonts w:ascii="Arial" w:eastAsia="Times New Roman" w:hAnsi="Arial" w:cs="Arial"/>
+          <w:b/>
+          <w:bCs/>
+          <w:kern w:val="0"/>
+          <w:sz w:val="32"/>
+          <w:szCs w:val="32"/>
+          <w:lang w:eastAsia="pt-PT"/>
+          <w14:ligatures w14:val="none"/>
+        </w:rPr>
+      </w:pPr>
+    </w:p>
+    <w:p>
+      <w:pPr>
+        <w:spacing w:after="0" w:line="240" w:lineRule="auto"/>
+        <w:rPr>
+          <w:rFonts w:ascii="Arial" w:eastAsia="Times New Roman" w:hAnsi="Arial" w:cs="Arial"/>
+          <w:color w:val="000000"/>
+          <w:kern w:val="0"/>
+          <w:sz w:val="21"/>
+          <w:szCs w:val="21"/>
+          <w:shd w:val="clear" w:color="auto" w:fill="FFFFFF"/>
+          <w:lang w:eastAsia="pt-PT"/>
+          <w14:ligatures w14:val="none"/>
+        </w:rPr>
+      </w:pPr>
+      <w:r>
+        <w:rPr>
+          <w:rFonts w:ascii="Arial" w:eastAsia="Times New Roman" w:hAnsi="Arial" w:cs="Arial"/>
+          <w:color w:val="000000"/>
+          <w:kern w:val="0"/>
+          <w:sz w:val="21"/>
+          <w:szCs w:val="21"/>
+          <w:shd w:val="clear" w:color="auto" w:fill="FFFFFF"/>
+          <w:lang w:eastAsia="pt-PT"/>
+          <w14:ligatures w14:val="none"/>
+        </w:rPr>
+        <w:t>ganttproject/src/main/java/net/sourceforge/ganttproject/language/GanttLanguage.java</w:t>
+      </w:r>
+    </w:p>
+    <w:p>
+      <w:pPr>
+        <w:spacing w:after="0" w:line="240" w:lineRule="auto"/>
+        <w:rPr>
+          <w:rFonts w:ascii="Arial" w:eastAsia="Times New Roman" w:hAnsi="Arial" w:cs="Arial"/>
+          <w:color w:val="000000"/>
+          <w:kern w:val="0"/>
+          <w:sz w:val="21"/>
+          <w:szCs w:val="21"/>
+          <w:shd w:val="clear" w:color="auto" w:fill="FFFFFF"/>
+          <w:lang w:eastAsia="pt-PT"/>
+          <w14:ligatures w14:val="none"/>
+        </w:rPr>
+      </w:pPr>
+    </w:p>
+    <w:p>
+      <w:pPr>
+        <w:spacing w:after="0" w:line="240" w:lineRule="auto"/>
+        <w:rPr>
+          <w:rFonts w:ascii="Arial" w:eastAsia="Times New Roman" w:hAnsi="Arial" w:cs="Arial"/>
+          <w:color w:val="000000"/>
+          <w:kern w:val="0"/>
+          <w:sz w:val="21"/>
+          <w:szCs w:val="21"/>
+          <w:shd w:val="clear" w:color="auto" w:fill="FFFFFF"/>
+          <w:lang w:eastAsia="pt-PT"/>
+          <w14:ligatures w14:val="none"/>
+        </w:rPr>
+      </w:pPr>
+      <w:r>
+        <w:rPr>
+          <w:rFonts w:ascii="Arial" w:eastAsia="Times New Roman" w:hAnsi="Arial" w:cs="Arial"/>
+          <w:color w:val="000000"/>
+          <w:kern w:val="0"/>
+          <w:sz w:val="21"/>
+          <w:szCs w:val="21"/>
+          <w:shd w:val="clear" w:color="auto" w:fill="FFFFFF"/>
+          <w:lang w:eastAsia="pt-PT"/>
+          <w14:ligatures w14:val="none"/>
+        </w:rPr>
+        <w:drawing>
+          <wp:inline distT="0" distB="0" distL="0" distR="0" wp14:anchorId="7A827B64" wp14:editId="30F79891">
+            <wp:extent cx="5400040" cy="354330"/>
+            <wp:effectExtent l="0" t="0" r="0" b="7620"/>
+            <wp:docPr id="5" name="Picture 5"/>
+            <wp:cNvGraphicFramePr>
+              <a:graphicFrameLocks xmlns:a="http://schemas.openxmlformats.org/drawingml/2006/main" noChangeAspect="1"/>
+            </wp:cNvGraphicFramePr>
+            <a:graphic xmlns:a="http://schemas.openxmlformats.org/drawingml/2006/main">
+              <a:graphicData uri="http://schemas.openxmlformats.org/drawingml/2006/picture">
+                <pic:pic xmlns:pic="http://schemas.openxmlformats.org/drawingml/2006/picture">
+                  <pic:nvPicPr>
+                    <pic:cNvPr id="1" name=""/>
+                    <pic:cNvPicPr/>
+                  </pic:nvPicPr>
+                  <pic:blipFill>
+                    <a:blip r:embed="rId8"/>
+                    <a:stretch>
+                      <a:fillRect/>
+                    </a:stretch>
+                  </pic:blipFill>
+                  <pic:spPr>
+                    <a:xfrm>
+                      <a:off x="0" y="0"/>
+                      <a:ext cx="5400040" cy="354330"/>
+                    </a:xfrm>
+                    <a:prstGeom prst="rect">
+                      <a:avLst/>
+                    </a:prstGeom>
+                  </pic:spPr>
+                </pic:pic>
+              </a:graphicData>
+            </a:graphic>
+          </wp:inline>
+        </w:drawing>
+      </w:r>
+    </w:p>
+    <w:p>
+      <w:pPr>
+        <w:spacing w:after="0" w:line="240" w:lineRule="auto"/>
+        <w:rPr>
+          <w:rFonts w:ascii="Arial" w:eastAsia="Times New Roman" w:hAnsi="Arial" w:cs="Arial"/>
+          <w:color w:val="000000"/>
+          <w:kern w:val="0"/>
+          <w:sz w:val="21"/>
+          <w:szCs w:val="21"/>
+          <w:shd w:val="clear" w:color="auto" w:fill="FFFFFF"/>
+          <w:lang w:eastAsia="pt-PT"/>
+          <w14:ligatures w14:val="none"/>
+        </w:rPr>
+      </w:pPr>
+      <w:r>
+        <w:rPr>
+          <w:rFonts w:ascii="Arial" w:eastAsia="Times New Roman" w:hAnsi="Arial" w:cs="Arial"/>
+          <w:color w:val="000000"/>
+          <w:kern w:val="0"/>
+          <w:sz w:val="21"/>
+          <w:szCs w:val="21"/>
+          <w:shd w:val="clear" w:color="auto" w:fill="FFFFFF"/>
+          <w:lang w:eastAsia="pt-PT"/>
+          <w14:ligatures w14:val="none"/>
+        </w:rPr>
+        <w:drawing>
+          <wp:inline distT="0" distB="0" distL="0" distR="0" wp14:anchorId="6320724F" wp14:editId="6ECE39A2">
+            <wp:extent cx="4086795" cy="1076475"/>
+            <wp:effectExtent l="0" t="0" r="9525" b="9525"/>
+            <wp:docPr id="6" name="Picture 6" descr="Text&#10;&#10;Description automatically generated"/>
+            <wp:cNvGraphicFramePr>
+              <a:graphicFrameLocks xmlns:a="http://schemas.openxmlformats.org/drawingml/2006/main" noChangeAspect="1"/>
+            </wp:cNvGraphicFramePr>
+            <a:graphic xmlns:a="http://schemas.openxmlformats.org/drawingml/2006/main">
+              <a:graphicData uri="http://schemas.openxmlformats.org/drawingml/2006/picture">
+                <pic:pic xmlns:pic="http://schemas.openxmlformats.org/drawingml/2006/picture">
+                  <pic:nvPicPr>
+                    <pic:cNvPr id="6" name="Picture 6" descr="Text&#10;&#10;Description automatically generated"/>
+                    <pic:cNvPicPr/>
+                  </pic:nvPicPr>
+                  <pic:blipFill>
+                    <a:blip r:embed="rId9"/>
+                    <a:stretch>
+                      <a:fillRect/>
+                    </a:stretch>
+                  </pic:blipFill>
+                  <pic:spPr>
+                    <a:xfrm>
+                      <a:off x="0" y="0"/>
+                      <a:ext cx="4086795" cy="1076475"/>
+                    </a:xfrm>
+                    <a:prstGeom prst="rect">
+                      <a:avLst/>
+                    </a:prstGeom>
+                  </pic:spPr>
+                </pic:pic>
+              </a:graphicData>
+            </a:graphic>
+          </wp:inline>
+        </w:drawing>
+      </w:r>
+    </w:p>
+    <w:p>
+      <w:pPr>
+        <w:spacing w:after="0" w:line="240" w:lineRule="auto"/>
+        <w:rPr>
+          <w:rFonts w:ascii="Arial" w:eastAsia="Times New Roman" w:hAnsi="Arial" w:cs="Arial"/>
+          <w:kern w:val="0"/>
+          <w:sz w:val="24"/>
+          <w:szCs w:val="24"/>
+          <w:lang w:eastAsia="pt-PT"/>
+          <w14:ligatures w14:val="none"/>
+        </w:rPr>
+      </w:pPr>
+    </w:p>
+    <w:p>
+      <w:pPr>
+        <w:spacing w:after="0" w:line="240" w:lineRule="auto"/>
+        <w:rPr>
+          <w:rFonts w:ascii="Arial" w:eastAsia="Times New Roman" w:hAnsi="Arial" w:cs="Arial"/>
+          <w:kern w:val="0"/>
+          <w:sz w:val="24"/>
+          <w:szCs w:val="24"/>
+          <w:lang w:eastAsia="pt-PT"/>
+          <w14:ligatures w14:val="none"/>
+        </w:rPr>
+      </w:pPr>
+      <w:r>
+        <w:rPr>
+          <w:rFonts w:ascii="Arial" w:eastAsia="Times New Roman" w:hAnsi="Arial" w:cs="Arial"/>
+          <w:color w:val="000000"/>
+          <w:kern w:val="0"/>
+          <w:sz w:val="21"/>
+          <w:szCs w:val="21"/>
+          <w:shd w:val="clear" w:color="auto" w:fill="FFFFFF"/>
+          <w:lang w:eastAsia="pt-PT"/>
+          <w14:ligatures w14:val="none"/>
+        </w:rPr>
+        <w:t>U</w:t>
+      </w:r>
+      <w:r>
+        <w:rPr>
+          <w:rFonts w:ascii="Arial" w:eastAsia="Times New Roman" w:hAnsi="Arial" w:cs="Arial"/>
+          <w:color w:val="000000"/>
+          <w:kern w:val="0"/>
+          <w:sz w:val="21"/>
+          <w:szCs w:val="21"/>
+          <w:shd w:val="clear" w:color="auto" w:fill="FFFFFF"/>
+          <w:lang w:eastAsia="pt-PT"/>
+          <w14:ligatures w14:val="none"/>
+        </w:rPr>
+        <w:t>so da função getInstance() que retorna uma única instância do objeto, que é inicializado uma única vez, através do uso de uma variável estática (linha 79)</w:t>
+      </w:r>
+    </w:p>
     <w:p/>
     <w:sectPr>
       <w:pgSz w:w="11906" w:h="16838"/>

</xml_diff>

<commit_message>
edited one design pattern
</commit_message>
<xml_diff>
--- a/Project/Phase 1/Sprint1/Joao_4/patterns_Joao.docx
+++ b/Project/Phase 1/Sprint1/Joao_4/patterns_Joao.docx
@@ -18,6 +18,21 @@
           <w14:ligatures w14:val="none"/>
         </w:rPr>
       </w:pPr>
+      <w:r>
+        <w:rPr>
+          <w:rFonts w:ascii="Arial" w:eastAsia="Times New Roman" w:hAnsi="Arial" w:cs="Arial"/>
+          <w:b/>
+          <w:bCs/>
+          <w:color w:val="000000"/>
+          <w:kern w:val="0"/>
+          <w:sz w:val="24"/>
+          <w:szCs w:val="24"/>
+          <w:shd w:val="clear" w:color="auto" w:fill="FFFFFF"/>
+          <w:lang w:eastAsia="pt-PT"/>
+          <w14:ligatures w14:val="none"/>
+        </w:rPr>
+        <w:t xml:space="preserve">Memento </w:t>
+      </w:r>
       <w:proofErr w:type="spellStart"/>
       <w:r>
         <w:rPr>
@@ -32,39 +47,7 @@
           <w:lang w:eastAsia="pt-PT"/>
           <w14:ligatures w14:val="none"/>
         </w:rPr>
-        <w:t>Factory</w:t>
-      </w:r>
-      <w:proofErr w:type="spellEnd"/>
-      <w:r>
-        <w:rPr>
-          <w:rFonts w:ascii="Arial" w:eastAsia="Times New Roman" w:hAnsi="Arial" w:cs="Arial"/>
-          <w:b/>
-          <w:bCs/>
-          <w:color w:val="000000"/>
-          <w:kern w:val="0"/>
-          <w:sz w:val="24"/>
-          <w:szCs w:val="24"/>
-          <w:shd w:val="clear" w:color="auto" w:fill="FFFFFF"/>
-          <w:lang w:eastAsia="pt-PT"/>
-          <w14:ligatures w14:val="none"/>
-        </w:rPr>
-        <w:t xml:space="preserve"> </w:t>
-      </w:r>
-      <w:proofErr w:type="spellStart"/>
-      <w:r>
-        <w:rPr>
-          <w:rFonts w:ascii="Arial" w:eastAsia="Times New Roman" w:hAnsi="Arial" w:cs="Arial"/>
-          <w:b/>
-          <w:bCs/>
-          <w:color w:val="000000"/>
-          <w:kern w:val="0"/>
-          <w:sz w:val="24"/>
-          <w:szCs w:val="24"/>
-          <w:shd w:val="clear" w:color="auto" w:fill="FFFFFF"/>
-          <w:lang w:eastAsia="pt-PT"/>
-          <w14:ligatures w14:val="none"/>
-        </w:rPr>
-        <w:t>method</w:t>
+        <w:t>Pattern</w:t>
       </w:r>
       <w:proofErr w:type="spellEnd"/>
     </w:p>
@@ -85,95 +68,86 @@
     </w:p>
     <w:p>
       <w:pPr>
-        <w:spacing w:after="0" w:line="240" w:lineRule="auto"/>
-        <w:rPr>
-          <w:rFonts w:ascii="Arial" w:eastAsia="Times New Roman" w:hAnsi="Arial" w:cs="Arial"/>
-          <w:color w:val="000000"/>
-          <w:kern w:val="0"/>
-          <w:sz w:val="21"/>
-          <w:szCs w:val="21"/>
-          <w:shd w:val="clear" w:color="auto" w:fill="FFFFFF"/>
-          <w:lang w:eastAsia="pt-PT"/>
-          <w14:ligatures w14:val="none"/>
-        </w:rPr>
-      </w:pPr>
-      <w:r>
-        <w:rPr>
-          <w:rFonts w:ascii="Arial" w:eastAsia="Times New Roman" w:hAnsi="Arial" w:cs="Arial"/>
-          <w:color w:val="000000"/>
-          <w:kern w:val="0"/>
-          <w:sz w:val="21"/>
-          <w:szCs w:val="21"/>
-          <w:shd w:val="clear" w:color="auto" w:fill="FFFFFF"/>
-          <w:lang w:eastAsia="pt-PT"/>
-          <w14:ligatures w14:val="none"/>
-        </w:rPr>
-        <w:t>ganttproject/src/main/java/net/sourceforge/ganttproject/gui/zoom/ZoomListener.java</w:t>
-      </w:r>
-    </w:p>
-    <w:p>
-      <w:pPr>
-        <w:spacing w:after="0" w:line="240" w:lineRule="auto"/>
-        <w:rPr>
-          <w:rFonts w:ascii="Arial" w:eastAsia="Times New Roman" w:hAnsi="Arial" w:cs="Arial"/>
-          <w:kern w:val="0"/>
-          <w:sz w:val="24"/>
-          <w:szCs w:val="24"/>
-          <w:lang w:eastAsia="pt-PT"/>
-          <w14:ligatures w14:val="none"/>
-        </w:rPr>
-      </w:pPr>
-    </w:p>
-    <w:p>
-      <w:pPr>
-        <w:spacing w:after="0" w:line="240" w:lineRule="auto"/>
-        <w:rPr>
-          <w:rFonts w:ascii="Arial" w:eastAsia="Times New Roman" w:hAnsi="Arial" w:cs="Arial"/>
-          <w:kern w:val="0"/>
-          <w:sz w:val="24"/>
-          <w:szCs w:val="24"/>
-          <w:lang w:eastAsia="pt-PT"/>
-          <w14:ligatures w14:val="none"/>
-        </w:rPr>
-      </w:pPr>
-      <w:r>
-        <w:rPr>
-          <w:rFonts w:ascii="Arial" w:eastAsia="Times New Roman" w:hAnsi="Arial" w:cs="Arial"/>
-          <w:color w:val="000000"/>
-          <w:kern w:val="0"/>
-          <w:sz w:val="21"/>
-          <w:szCs w:val="21"/>
-          <w:shd w:val="clear" w:color="auto" w:fill="FFFFFF"/>
-          <w:lang w:eastAsia="pt-PT"/>
-          <w14:ligatures w14:val="none"/>
-        </w:rPr>
-        <w:t>Uso de uma interface para o cliente não depender de uma classe concreta. </w:t>
-      </w:r>
-    </w:p>
-    <w:p>
-      <w:pPr>
-        <w:spacing w:after="0" w:line="240" w:lineRule="auto"/>
-        <w:rPr>
-          <w:rFonts w:ascii="Arial" w:eastAsia="Times New Roman" w:hAnsi="Arial" w:cs="Arial"/>
-          <w:kern w:val="0"/>
-          <w:sz w:val="24"/>
-          <w:szCs w:val="24"/>
-          <w:lang w:eastAsia="pt-PT"/>
-          <w14:ligatures w14:val="none"/>
-        </w:rPr>
-      </w:pPr>
-      <w:r>
-        <w:rPr>
-          <w:rFonts w:ascii="Arial" w:eastAsia="Times New Roman" w:hAnsi="Arial" w:cs="Arial"/>
-          <w:color w:val="000000"/>
-          <w:kern w:val="0"/>
-          <w:sz w:val="21"/>
-          <w:szCs w:val="21"/>
-          <w:shd w:val="clear" w:color="auto" w:fill="FFFFFF"/>
-          <w:lang w:eastAsia="pt-PT"/>
-          <w14:ligatures w14:val="none"/>
-        </w:rPr>
-        <w:t>É implementada por 6 classes e estendida por 1 interface.</w:t>
+        <w:spacing w:after="240" w:line="240" w:lineRule="auto"/>
+        <w:rPr>
+          <w:rFonts w:ascii="Arial" w:eastAsia="Times New Roman" w:hAnsi="Arial" w:cs="Arial"/>
+          <w:color w:val="000000"/>
+          <w:kern w:val="0"/>
+          <w:sz w:val="21"/>
+          <w:szCs w:val="21"/>
+          <w:shd w:val="clear" w:color="auto" w:fill="FFFFFF"/>
+          <w:lang w:eastAsia="pt-PT"/>
+          <w14:ligatures w14:val="none"/>
+        </w:rPr>
+      </w:pPr>
+      <w:r>
+        <w:rPr>
+          <w:rFonts w:ascii="Arial" w:eastAsia="Times New Roman" w:hAnsi="Arial" w:cs="Arial"/>
+          <w:color w:val="000000"/>
+          <w:kern w:val="0"/>
+          <w:sz w:val="21"/>
+          <w:szCs w:val="21"/>
+          <w:shd w:val="clear" w:color="auto" w:fill="FFFFFF"/>
+          <w:lang w:eastAsia="pt-PT"/>
+          <w14:ligatures w14:val="none"/>
+        </w:rPr>
+        <w:t>ganttproject/src/main/java/net/sourceforge/ganttproject/undo/UndoableEditImpl.java</w:t>
+      </w:r>
+    </w:p>
+    <w:p>
+      <w:pPr>
+        <w:spacing w:after="240" w:line="240" w:lineRule="auto"/>
+        <w:rPr>
+          <w:rFonts w:ascii="Arial" w:eastAsia="Times New Roman" w:hAnsi="Arial" w:cs="Arial"/>
+          <w:color w:val="000000"/>
+          <w:kern w:val="0"/>
+          <w:sz w:val="21"/>
+          <w:szCs w:val="21"/>
+          <w:shd w:val="clear" w:color="auto" w:fill="FFFFFF"/>
+          <w:lang w:eastAsia="pt-PT"/>
+          <w14:ligatures w14:val="none"/>
+        </w:rPr>
+      </w:pPr>
+      <w:r>
+        <w:rPr>
+          <w:rFonts w:ascii="Arial" w:eastAsia="Times New Roman" w:hAnsi="Arial" w:cs="Arial"/>
+          <w:color w:val="000000"/>
+          <w:kern w:val="0"/>
+          <w:sz w:val="21"/>
+          <w:szCs w:val="21"/>
+          <w:shd w:val="clear" w:color="auto" w:fill="FFFFFF"/>
+          <w:lang w:eastAsia="pt-PT"/>
+          <w14:ligatures w14:val="none"/>
+        </w:rPr>
+        <w:t xml:space="preserve">Guarda um objeto com o estado anterior do documento, tendo um </w:t>
+      </w:r>
+      <w:proofErr w:type="spellStart"/>
+      <w:r>
+        <w:rPr>
+          <w:rFonts w:ascii="Arial" w:eastAsia="Times New Roman" w:hAnsi="Arial" w:cs="Arial"/>
+          <w:color w:val="000000"/>
+          <w:kern w:val="0"/>
+          <w:sz w:val="21"/>
+          <w:szCs w:val="21"/>
+          <w:shd w:val="clear" w:color="auto" w:fill="FFFFFF"/>
+          <w:lang w:eastAsia="pt-PT"/>
+          <w14:ligatures w14:val="none"/>
+        </w:rPr>
+        <w:t>metodo</w:t>
+      </w:r>
+      <w:proofErr w:type="spellEnd"/>
+      <w:r>
+        <w:rPr>
+          <w:rFonts w:ascii="Arial" w:eastAsia="Times New Roman" w:hAnsi="Arial" w:cs="Arial"/>
+          <w:color w:val="000000"/>
+          <w:kern w:val="0"/>
+          <w:sz w:val="21"/>
+          <w:szCs w:val="21"/>
+          <w:shd w:val="clear" w:color="auto" w:fill="FFFFFF"/>
+          <w:lang w:eastAsia="pt-PT"/>
+          <w14:ligatures w14:val="none"/>
+        </w:rPr>
+        <w:t xml:space="preserve"> undo() que restaura o documento ao seu estado anterior.</w:t>
       </w:r>
     </w:p>
     <w:p>
@@ -454,33 +428,7 @@
           <w:lang w:eastAsia="pt-PT"/>
           <w14:ligatures w14:val="none"/>
         </w:rPr>
-        <w:t xml:space="preserve">9 das classes reescrevem os </w:t>
-      </w:r>
-      <w:r>
-        <w:rPr>
-          <w:rFonts w:ascii="Arial" w:eastAsia="Times New Roman" w:hAnsi="Arial" w:cs="Arial"/>
-          <w:color w:val="000000"/>
-          <w:kern w:val="0"/>
-          <w:sz w:val="21"/>
-          <w:szCs w:val="21"/>
-          <w:shd w:val="clear" w:color="auto" w:fill="FFFFFF"/>
-          <w:lang w:eastAsia="pt-PT"/>
-          <w14:ligatures w14:val="none"/>
-        </w:rPr>
-        <w:t>métodos</w:t>
-      </w:r>
-      <w:r>
-        <w:rPr>
-          <w:rFonts w:ascii="Arial" w:eastAsia="Times New Roman" w:hAnsi="Arial" w:cs="Arial"/>
-          <w:color w:val="000000"/>
-          <w:kern w:val="0"/>
-          <w:sz w:val="21"/>
-          <w:szCs w:val="21"/>
-          <w:shd w:val="clear" w:color="auto" w:fill="FFFFFF"/>
-          <w:lang w:eastAsia="pt-PT"/>
-          <w14:ligatures w14:val="none"/>
-        </w:rPr>
-        <w:t xml:space="preserve"> </w:t>
+        <w:t xml:space="preserve">9 das classes reescrevem os métodos </w:t>
       </w:r>
       <w:proofErr w:type="spellStart"/>
       <w:r>

</xml_diff>